<commit_message>
updated image in doc
</commit_message>
<xml_diff>
--- a/source/MySEProject/MultiSequenceLearning/Documentation/report.docx
+++ b/source/MySEProject/MultiSequenceLearning/Documentation/report.docx
@@ -634,7 +634,7 @@
             <v:path o:extrusionok="f" gradientshapeok="t" o:connecttype="rect"/>
             <o:lock v:ext="edit" aspectratio="t"/>
           </v:shapetype>
-          <v:shape id="Picture 1" o:spid="_x0000_i1039" type="#_x0000_t75" style="width:243pt;height:56.4pt;visibility:visible;mso-wrap-style:square">
+          <v:shape id="Picture 1" o:spid="_x0000_i1026" type="#_x0000_t75" style="width:243pt;height:56.4pt;visibility:visible;mso-wrap-style:square">
             <v:imagedata r:id="rId11" o:title=""/>
           </v:shape>
         </w:pict>
@@ -922,10 +922,7 @@
         </w:rPr>
       </w:pPr>
       <w:r>
-        <w:t xml:space="preserve">In this algorithm, the connections of taken as per HTM </w:t>
-      </w:r>
-      <w:r>
-        <w:t>Configuration.</w:t>
+        <w:t>In this algorithm, the connections of taken as per HTM Configuration.</w:t>
       </w:r>
       <w:r>
         <w:rPr>
@@ -937,13 +934,7 @@
         <w:rPr>
           <w:lang w:val="en-IN"/>
         </w:rPr>
-        <w:t>The</w:t>
-      </w:r>
-      <w:r>
-        <w:rPr>
-          <w:lang w:val="en-IN"/>
-        </w:rPr>
-        <w:t xml:space="preserve"> Spatial Pooler creates a sparse representation of encoded data, while the Temporal Memory is used to remember the sparse representation. Additionally, there is a Cortex Layer and an HTM Classifier that receives the trained model and predicts the outcome.</w:t>
+        <w:t>The Spatial Pooler creates a sparse representation of encoded data, while the Temporal Memory is used to remember the sparse representation. Additionally, there is a Cortex Layer and an HTM Classifier that receives the trained model and predicts the outcome.</w:t>
       </w:r>
     </w:p>
     <w:p>
@@ -975,21 +966,7 @@
           <w:i/>
           <w:iCs/>
         </w:rPr>
-        <w:t xml:space="preserve">01. Get HTM Config and initialize memory of </w:t>
-      </w:r>
-      <w:r>
-        <w:rPr>
-          <w:i/>
-          <w:iCs/>
-        </w:rPr>
-        <w:t>Connections.</w:t>
-      </w:r>
-      <w:r>
-        <w:rPr>
-          <w:i/>
-          <w:iCs/>
-        </w:rPr>
-        <w:t xml:space="preserve"> </w:t>
+        <w:t xml:space="preserve">01. Get HTM Config and initialize memory of Connections. </w:t>
       </w:r>
     </w:p>
     <w:p>
@@ -1106,14 +1083,7 @@
           <w:iCs/>
         </w:rPr>
         <w:tab/>
-        <w:t xml:space="preserve">05.02 Continue for maximum number of </w:t>
-      </w:r>
-      <w:r>
-        <w:rPr>
-          <w:i/>
-          <w:iCs/>
-        </w:rPr>
-        <w:t>cycles.</w:t>
+        <w:t>05.02 Continue for maximum number of cycles.</w:t>
       </w:r>
     </w:p>
     <w:p>
@@ -1192,14 +1162,7 @@
           <w:iCs/>
         </w:rPr>
         <w:tab/>
-        <w:t xml:space="preserve">06.03 Get the input predicted values and update the last predicted value depending upon the </w:t>
-      </w:r>
-      <w:r>
-        <w:rPr>
-          <w:i/>
-          <w:iCs/>
-        </w:rPr>
-        <w:t>similarity.</w:t>
+        <w:t>06.03 Get the input predicted values and update the last predicted value depending upon the similarity.</w:t>
       </w:r>
     </w:p>
     <w:p>
@@ -1235,29 +1198,22 @@
           <w:iCs/>
         </w:rPr>
         <w:tab/>
-        <w:t xml:space="preserve">06.05 Continue all above steps for sequences of multi-sequences for maximum </w:t>
-      </w:r>
+        <w:t>06.05 Continue all above steps for sequences of multi-sequences for maximum cycles.</w:t>
+      </w:r>
+    </w:p>
+    <w:p>
+      <w:pPr>
+        <w:pStyle w:val="BodyText"/>
+        <w:ind w:firstLine="284"/>
+        <w:rPr>
+          <w:lang w:val="en-US"/>
+        </w:rPr>
+      </w:pPr>
       <w:r>
         <w:rPr>
           <w:i/>
           <w:iCs/>
         </w:rPr>
-        <w:t>cycles.</w:t>
-      </w:r>
-    </w:p>
-    <w:p>
-      <w:pPr>
-        <w:pStyle w:val="BodyText"/>
-        <w:ind w:firstLine="284"/>
-        <w:rPr>
-          <w:lang w:val="en-US"/>
-        </w:rPr>
-      </w:pPr>
-      <w:r>
-        <w:rPr>
-          <w:i/>
-          <w:iCs/>
-        </w:rPr>
         <w:t>07. Get the trained Cortex Layer and HTM Classifier</w:t>
       </w:r>
     </w:p>
@@ -1420,23 +1376,197 @@
           <w:noProof/>
         </w:rPr>
       </w:pPr>
-      <w:r>
+    </w:p>
+    <w:p>
+      <w:pPr>
         <w:rPr>
           <w:noProof/>
         </w:rPr>
-        <w:lastRenderedPageBreak/>
-        <w:pict w14:anchorId="0F419437">
-          <v:shape id="_x0000_i1060" type="#_x0000_t75" style="width:230.4pt;height:127.8pt;visibility:visible;mso-wrap-style:square">
-            <v:imagedata r:id="rId12" o:title=""/>
-          </v:shape>
-        </w:pict>
-      </w:r>
-    </w:p>
-    <w:p>
-      <w:pPr>
+      </w:pPr>
+      <w:r>
         <w:rPr>
           <w:noProof/>
         </w:rPr>
+        <w:br w:type="page"/>
+      </w:r>
+    </w:p>
+    <w:p>
+      <w:pPr>
+        <w:jc w:val="left"/>
+        <w:rPr>
+          <w:noProof/>
+        </w:rPr>
+      </w:pPr>
+      <w:r>
+        <w:rPr>
+          <w:noProof/>
+        </w:rPr>
+        <w:t>public List&lt;String&gt; Logger { get; set; }</w:t>
+      </w:r>
+    </w:p>
+    <w:p>
+      <w:pPr>
+        <w:jc w:val="left"/>
+        <w:rPr>
+          <w:noProof/>
+        </w:rPr>
+      </w:pPr>
+      <w:r>
+        <w:rPr>
+          <w:noProof/>
+        </w:rPr>
+        <w:t>public int countLogger { get; set; }</w:t>
+      </w:r>
+    </w:p>
+    <w:p>
+      <w:pPr>
+        <w:jc w:val="left"/>
+        <w:rPr>
+          <w:noProof/>
+        </w:rPr>
+      </w:pPr>
+      <w:r>
+        <w:rPr>
+          <w:noProof/>
+        </w:rPr>
+        <w:t>:                    :                   :</w:t>
+      </w:r>
+    </w:p>
+    <w:p>
+      <w:pPr>
+        <w:jc w:val="left"/>
+        <w:rPr>
+          <w:noProof/>
+        </w:rPr>
+      </w:pPr>
+      <w:r>
+        <w:rPr>
+          <w:noProof/>
+        </w:rPr>
+        <w:t>:                    :                   :</w:t>
+      </w:r>
+    </w:p>
+    <w:p>
+      <w:pPr>
+        <w:jc w:val="left"/>
+      </w:pPr>
+      <w:r>
+        <w:t xml:space="preserve">//in </w:t>
+      </w:r>
+      <w:proofErr w:type="spellStart"/>
+      <w:proofErr w:type="gramStart"/>
+      <w:r>
+        <w:t>GrowSynapses</w:t>
+      </w:r>
+      <w:proofErr w:type="spellEnd"/>
+      <w:r>
+        <w:t>(</w:t>
+      </w:r>
+      <w:proofErr w:type="gramEnd"/>
+      <w:r>
+        <w:t>)</w:t>
+      </w:r>
+    </w:p>
+    <w:p>
+      <w:pPr>
+        <w:jc w:val="left"/>
+      </w:pPr>
+      <w:proofErr w:type="spellStart"/>
+      <w:proofErr w:type="gramStart"/>
+      <w:r>
+        <w:t>this.Logger.Add</w:t>
+      </w:r>
+      <w:proofErr w:type="spellEnd"/>
+      <w:proofErr w:type="gramEnd"/>
+      <w:r>
+        <w:t>($“</w:t>
+      </w:r>
+      <w:proofErr w:type="spellStart"/>
+      <w:r>
+        <w:t>GrowSynapses</w:t>
+      </w:r>
+      <w:proofErr w:type="spellEnd"/>
+      <w:r>
+        <w:t xml:space="preserve">(): </w:t>
+      </w:r>
+      <w:proofErr w:type="spellStart"/>
+      <w:r>
+        <w:t>calledBy</w:t>
+      </w:r>
+      <w:proofErr w:type="spellEnd"/>
+      <w:r>
+        <w:t>: {</w:t>
+      </w:r>
+      <w:proofErr w:type="spellStart"/>
+      <w:r>
+        <w:t>calledBy</w:t>
+      </w:r>
+      <w:proofErr w:type="spellEnd"/>
+      <w:r>
+        <w:t xml:space="preserve">}, </w:t>
+      </w:r>
+      <w:proofErr w:type="spellStart"/>
+      <w:r>
+        <w:t>requiredNewSynapses</w:t>
+      </w:r>
+      <w:proofErr w:type="spellEnd"/>
+      <w:r>
+        <w:t>: {</w:t>
+      </w:r>
+      <w:r>
+        <w:t xml:space="preserve"> </w:t>
+      </w:r>
+      <w:proofErr w:type="spellStart"/>
+      <w:r>
+        <w:t>requiredNewSynapses</w:t>
+      </w:r>
+      <w:proofErr w:type="spellEnd"/>
+      <w:r>
+        <w:t xml:space="preserve"> }, </w:t>
+      </w:r>
+      <w:proofErr w:type="spellStart"/>
+      <w:r>
+        <w:t>numMissingSynapses</w:t>
+      </w:r>
+      <w:proofErr w:type="spellEnd"/>
+      <w:r>
+        <w:t>: {</w:t>
+      </w:r>
+      <w:proofErr w:type="spellStart"/>
+      <w:r>
+        <w:t>numMissingSynapses</w:t>
+      </w:r>
+      <w:proofErr w:type="spellEnd"/>
+      <w:r>
+        <w:t>}”);</w:t>
+      </w:r>
+    </w:p>
+    <w:p>
+      <w:pPr>
+        <w:jc w:val="left"/>
+      </w:pPr>
+      <w:proofErr w:type="spellStart"/>
+      <w:proofErr w:type="gramStart"/>
+      <w:r>
+        <w:t>this.countLogger</w:t>
+      </w:r>
+      <w:proofErr w:type="spellEnd"/>
+      <w:proofErr w:type="gramEnd"/>
+      <w:r>
+        <w:t>++;</w:t>
+      </w:r>
+    </w:p>
+    <w:p>
+      <w:pPr>
+        <w:jc w:val="left"/>
+      </w:pPr>
+      <w:r>
+        <w:t>//use above variables as per each cycle is changed</w:t>
+      </w:r>
+    </w:p>
+    <w:p>
+      <w:pPr>
+        <w:jc w:val="left"/>
       </w:pPr>
     </w:p>
     <w:p>
@@ -1444,7 +1574,16 @@
         <w:pStyle w:val="Caption"/>
       </w:pPr>
       <w:r>
-        <w:t xml:space="preserve">Figure 2: Adding and updating logger </w:t>
+        <w:t>Code block</w:t>
+      </w:r>
+      <w:r>
+        <w:t xml:space="preserve"> </w:t>
+      </w:r>
+      <w:r>
+        <w:t>1</w:t>
+      </w:r>
+      <w:r>
+        <w:t xml:space="preserve">: Adding and updating logger </w:t>
       </w:r>
       <w:proofErr w:type="gramStart"/>
       <w:r>
@@ -1826,8 +1965,8 @@
           <w:noProof/>
         </w:rPr>
         <w:pict w14:anchorId="025DC11B">
-          <v:shape id="_x0000_i1046" type="#_x0000_t75" style="width:243.6pt;height:108pt;visibility:visible;mso-wrap-style:square">
-            <v:imagedata r:id="rId13" o:title=""/>
+          <v:shape id="_x0000_i1028" type="#_x0000_t75" style="width:243.6pt;height:108pt;visibility:visible;mso-wrap-style:square">
+            <v:imagedata r:id="rId12" o:title=""/>
           </v:shape>
         </w:pict>
       </w:r>
@@ -1845,7 +1984,13 @@
         <w:pStyle w:val="Caption"/>
       </w:pPr>
       <w:r>
-        <w:t xml:space="preserve">Figure 3: Slice from the report </w:t>
+        <w:t xml:space="preserve">Figure </w:t>
+      </w:r>
+      <w:r>
+        <w:t>2</w:t>
+      </w:r>
+      <w:r>
+        <w:t xml:space="preserve">: Slice from the report </w:t>
       </w:r>
       <w:proofErr w:type="gramStart"/>
       <w:r>
@@ -2132,15 +2277,27 @@
         <w:fldChar w:fldCharType="separate"/>
       </w:r>
       <w:r>
+        <w:fldChar w:fldCharType="begin"/>
+      </w:r>
+      <w:r>
+        <w:instrText xml:space="preserve"> INCLUDEPICTURE  "https://github.com/Fathir-shishir/neocortexapi/raw/team_AS/source/MySEProject/MultiSequenceLearning/Documentation/images/S2_analysis.png" \* MERGEFORMATINET </w:instrText>
+      </w:r>
+      <w:r>
+        <w:fldChar w:fldCharType="separate"/>
+      </w:r>
+      <w:r>
         <w:pict w14:anchorId="708E2E97">
-          <v:shape id="_x0000_i1047" type="#_x0000_t75" alt="image" style="width:246pt;height:119.4pt">
-            <v:imagedata r:id="rId14" r:href="rId15"/>
+          <v:shape id="_x0000_i1029" type="#_x0000_t75" alt="image" style="width:245.4pt;height:119.4pt">
+            <v:imagedata r:id="rId13" r:href="rId14"/>
           </v:shape>
         </w:pict>
       </w:r>
       <w:r>
         <w:fldChar w:fldCharType="end"/>
       </w:r>
+      <w:r>
+        <w:fldChar w:fldCharType="end"/>
+      </w:r>
     </w:p>
     <w:p>
       <w:pPr>
@@ -2152,7 +2309,13 @@
         <w:pStyle w:val="Caption"/>
       </w:pPr>
       <w:r>
-        <w:t xml:space="preserve">Figure 4: Analysis of a sequence </w:t>
+        <w:t xml:space="preserve">Figure </w:t>
+      </w:r>
+      <w:r>
+        <w:t>3</w:t>
+      </w:r>
+      <w:r>
+        <w:t xml:space="preserve">: Analysis of a sequence </w:t>
       </w:r>
     </w:p>
     <w:p>

</xml_diff>